<commit_message>
Observacoes prof. primeiro encontro
</commit_message>
<xml_diff>
--- a/Monografia - Arteterapia.docx
+++ b/Monografia - Arteterapia.docx
@@ -1,6 +1,6 @@
 
 <file path=word/document.xml><?xml version="1.0" encoding="utf-8"?>
-<w:document xmlns:wpc="http://schemas.microsoft.com/office/word/2010/wordprocessingCanvas" xmlns:mc="http://schemas.openxmlformats.org/markup-compatibility/2006" xmlns:o="urn:schemas-microsoft-com:office:office" xmlns:r="http://schemas.openxmlformats.org/officeDocument/2006/relationships" xmlns:m="http://schemas.openxmlformats.org/officeDocument/2006/math" xmlns:v="urn:schemas-microsoft-com:vml" xmlns:wp14="http://schemas.microsoft.com/office/word/2010/wordprocessingDrawing" xmlns:wp="http://schemas.openxmlformats.org/drawingml/2006/wordprocessingDrawing" xmlns:w10="urn:schemas-microsoft-com:office:word" xmlns:w="http://schemas.openxmlformats.org/wordprocessingml/2006/main" xmlns:w14="http://schemas.microsoft.com/office/word/2010/wordml" xmlns:w15="http://schemas.microsoft.com/office/word/2012/wordml" xmlns:wpg="http://schemas.microsoft.com/office/word/2010/wordprocessingGroup" xmlns:wpi="http://schemas.microsoft.com/office/word/2010/wordprocessingInk" xmlns:wne="http://schemas.microsoft.com/office/word/2006/wordml" xmlns:wps="http://schemas.microsoft.com/office/word/2010/wordprocessingShape" mc:Ignorable="w14 w15 wp14">
+<w:document xmlns:wpc="http://schemas.microsoft.com/office/word/2010/wordprocessingCanvas" xmlns:mo="http://schemas.microsoft.com/office/mac/office/2008/main" xmlns:mc="http://schemas.openxmlformats.org/markup-compatibility/2006" xmlns:mv="urn:schemas-microsoft-com:mac:vml" xmlns:o="urn:schemas-microsoft-com:office:office" xmlns:r="http://schemas.openxmlformats.org/officeDocument/2006/relationships" xmlns:m="http://schemas.openxmlformats.org/officeDocument/2006/math" xmlns:v="urn:schemas-microsoft-com:vml" xmlns:wp14="http://schemas.microsoft.com/office/word/2010/wordprocessingDrawing" xmlns:wp="http://schemas.openxmlformats.org/drawingml/2006/wordprocessingDrawing" xmlns:w10="urn:schemas-microsoft-com:office:word" xmlns:w="http://schemas.openxmlformats.org/wordprocessingml/2006/main" xmlns:w14="http://schemas.microsoft.com/office/word/2010/wordml" xmlns:w15="http://schemas.microsoft.com/office/word/2012/wordml" xmlns:wpg="http://schemas.microsoft.com/office/word/2010/wordprocessingGroup" xmlns:wpi="http://schemas.microsoft.com/office/word/2010/wordprocessingInk" xmlns:wne="http://schemas.microsoft.com/office/word/2006/wordml" xmlns:wps="http://schemas.microsoft.com/office/word/2010/wordprocessingShape" mc:Ignorable="w14 w15 wp14">
   <w:body>
     <w:p>
       <w:pPr>
@@ -22,7 +22,7 @@
           <w:sz w:val="32"/>
           <w:szCs w:val="32"/>
         </w:rPr>
-        <w:t>Universidade anhembi morumbi</w:t>
+        <w:t>UNIVERSIDADE ANHEMBI MORUMBI</w:t>
       </w:r>
       <w:bookmarkEnd w:id="0"/>
       <w:bookmarkEnd w:id="1"/>
@@ -48,7 +48,7 @@
           <w:sz w:val="32"/>
           <w:szCs w:val="32"/>
         </w:rPr>
-        <w:t>Kassiano Silva de Resende</w:t>
+        <w:t>KASSIANO SILVA DE RESENDE</w:t>
       </w:r>
     </w:p>
     <w:p>
@@ -167,7 +167,7 @@
           <w:sz w:val="32"/>
           <w:szCs w:val="32"/>
         </w:rPr>
-        <w:t>Arteterapia: instrumento de diagnóstico</w:t>
+        <w:t>ARTETERAPIA: INSTRUMENTO DE DIAGNÓSTICO</w:t>
       </w:r>
       <w:r>
         <w:rPr>
@@ -177,7 +177,7 @@
           <w:sz w:val="32"/>
           <w:szCs w:val="32"/>
         </w:rPr>
-        <w:t xml:space="preserve"> e intervenção psicopedagó</w:t>
+        <w:t xml:space="preserve"> E INTERVENÇÃO PSICOPEDAGÓ</w:t>
       </w:r>
       <w:r>
         <w:rPr>
@@ -187,7 +187,7 @@
           <w:sz w:val="32"/>
           <w:szCs w:val="32"/>
         </w:rPr>
-        <w:t xml:space="preserve">gica </w:t>
+        <w:t xml:space="preserve">GICA </w:t>
       </w:r>
     </w:p>
     <w:p>
@@ -363,7 +363,7 @@
           <w:sz w:val="32"/>
           <w:szCs w:val="32"/>
         </w:rPr>
-        <w:t>Kassiano Silva de Resende</w:t>
+        <w:t>KASSIANO SILVA DE RESENDE</w:t>
       </w:r>
     </w:p>
     <w:p>
@@ -453,7 +453,7 @@
           <w:sz w:val="32"/>
           <w:szCs w:val="32"/>
         </w:rPr>
-        <w:t>Arteterapia: instrumento de diagnóstico e intervenção psicopedagógica</w:t>
+        <w:t>ARTETERAPIA: INSTRUMENTO DE DIAGNÓSTICO E INTERVENÇÃO PSICOPEDAGÓGICA</w:t>
       </w:r>
       <w:r>
         <w:rPr>
@@ -719,7 +719,7 @@
           <w:sz w:val="32"/>
           <w:szCs w:val="32"/>
         </w:rPr>
-        <w:t>Kassiano Silva de Resende</w:t>
+        <w:t>KASSIANO SILVA DE RESENDE</w:t>
       </w:r>
     </w:p>
     <w:p>
@@ -791,7 +791,7 @@
           <w:sz w:val="32"/>
           <w:szCs w:val="32"/>
         </w:rPr>
-        <w:t>Arteterapia: instrumento de diagnóstico e intervenção psicopedagógica</w:t>
+        <w:t>ARTETERAPIA: INSTRUMENTO DE DIAGNÓSTICO E INTERVENÇÃO PSICOPEDAGÓGICA</w:t>
       </w:r>
       <w:r>
         <w:rPr>
@@ -1592,14 +1592,34 @@
       <w:r>
         <w:t xml:space="preserve"> </w:t>
       </w:r>
-      <w:r>
-        <w:rPr>
-          <w:rFonts w:cs="Arial"/>
-          <w:b/>
-          <w:lang w:eastAsia="pt-BR"/>
-        </w:rPr>
-        <w:t>Arteterapia: instrumento de diagnóstico e intervenção psicopedagógica</w:t>
-      </w:r>
+      <w:proofErr w:type="spellStart"/>
+      <w:r>
+        <w:rPr>
+          <w:rFonts w:cs="Arial"/>
+          <w:b/>
+          <w:lang w:eastAsia="pt-BR"/>
+        </w:rPr>
+        <w:t>Arteterapia</w:t>
+      </w:r>
+      <w:proofErr w:type="spellEnd"/>
+      <w:r>
+        <w:rPr>
+          <w:rFonts w:cs="Arial"/>
+          <w:b/>
+          <w:lang w:eastAsia="pt-BR"/>
+        </w:rPr>
+        <w:t xml:space="preserve">: instrumento de diagnóstico e intervenção </w:t>
+      </w:r>
+      <w:proofErr w:type="spellStart"/>
+      <w:r>
+        <w:rPr>
+          <w:rFonts w:cs="Arial"/>
+          <w:b/>
+          <w:lang w:eastAsia="pt-BR"/>
+        </w:rPr>
+        <w:t>psicopedagógica</w:t>
+      </w:r>
+      <w:proofErr w:type="spellEnd"/>
       <w:r>
         <w:rPr>
           <w:rFonts w:cs="Arial"/>
@@ -1677,28 +1697,90 @@
           <w:rFonts w:cs="Arial"/>
           <w:lang w:eastAsia="pt-BR"/>
         </w:rPr>
-        <w:t xml:space="preserve">apresentar a arteterapia como ferramenta de </w:t>
-      </w:r>
-      <w:r>
-        <w:rPr>
-          <w:rFonts w:cs="Arial"/>
-          <w:lang w:eastAsia="pt-BR"/>
-        </w:rPr>
-        <w:t xml:space="preserve">diagnostico e intervenção psicopedagógica, a fim de ajudar os profissionais da área da psicopedagogia </w:t>
-      </w:r>
-      <w:r>
-        <w:rPr>
-          <w:rFonts w:cs="Arial"/>
-          <w:lang w:eastAsia="pt-BR"/>
-        </w:rPr>
-        <w:t>a compreender as questões emocionais que estão no inconsciente da criança e que podem revelar questões</w:t>
-      </w:r>
-      <w:r>
-        <w:rPr>
-          <w:rFonts w:cs="Arial"/>
-          <w:lang w:eastAsia="pt-BR"/>
-        </w:rPr>
-        <w:t xml:space="preserve"> emocionais que atrapalham o</w:t>
+        <w:t xml:space="preserve">apresentar a </w:t>
+      </w:r>
+      <w:proofErr w:type="spellStart"/>
+      <w:r>
+        <w:rPr>
+          <w:rFonts w:cs="Arial"/>
+          <w:lang w:eastAsia="pt-BR"/>
+        </w:rPr>
+        <w:t>arteterapia</w:t>
+      </w:r>
+      <w:proofErr w:type="spellEnd"/>
+      <w:r>
+        <w:rPr>
+          <w:rFonts w:cs="Arial"/>
+          <w:lang w:eastAsia="pt-BR"/>
+        </w:rPr>
+        <w:t xml:space="preserve"> como ferramenta de </w:t>
+      </w:r>
+      <w:r>
+        <w:rPr>
+          <w:rFonts w:cs="Arial"/>
+          <w:lang w:eastAsia="pt-BR"/>
+        </w:rPr>
+        <w:t xml:space="preserve">diagnostico e intervenção </w:t>
+      </w:r>
+      <w:proofErr w:type="spellStart"/>
+      <w:r>
+        <w:rPr>
+          <w:rFonts w:cs="Arial"/>
+          <w:lang w:eastAsia="pt-BR"/>
+        </w:rPr>
+        <w:t>psicopedagógica</w:t>
+      </w:r>
+      <w:proofErr w:type="spellEnd"/>
+      <w:r>
+        <w:rPr>
+          <w:rFonts w:cs="Arial"/>
+          <w:lang w:eastAsia="pt-BR"/>
+        </w:rPr>
+        <w:t xml:space="preserve">, a fim de ajudar os profissionais da área da psicopedagogia </w:t>
+      </w:r>
+      <w:r>
+        <w:rPr>
+          <w:rFonts w:cs="Arial"/>
+          <w:lang w:eastAsia="pt-BR"/>
+        </w:rPr>
+        <w:t>a compreender</w:t>
+      </w:r>
+      <w:r>
+        <w:rPr>
+          <w:rFonts w:cs="Arial"/>
+          <w:lang w:eastAsia="pt-BR"/>
+        </w:rPr>
+        <w:t>em</w:t>
+      </w:r>
+      <w:r>
+        <w:rPr>
+          <w:rFonts w:cs="Arial"/>
+          <w:lang w:eastAsia="pt-BR"/>
+        </w:rPr>
+        <w:t xml:space="preserve"> as questões emocionais que estão no inconsciente da criança e que podem revelar </w:t>
+      </w:r>
+      <w:r>
+        <w:rPr>
+          <w:rFonts w:cs="Arial"/>
+          <w:highlight w:val="yellow"/>
+          <w:lang w:eastAsia="pt-BR"/>
+        </w:rPr>
+        <w:t>questões</w:t>
+      </w:r>
+      <w:r>
+        <w:rPr>
+          <w:rFonts w:cs="Arial"/>
+          <w:highlight w:val="yellow"/>
+          <w:lang w:eastAsia="pt-BR"/>
+        </w:rPr>
+        <w:t xml:space="preserve"> emocionais</w:t>
+      </w:r>
+      <w:r>
+        <w:rPr>
+          <w:rFonts w:cs="Arial"/>
+          <w:lang w:eastAsia="pt-BR"/>
+        </w:rPr>
+        <w:t xml:space="preserve"> que atrapalham o</w:t>
       </w:r>
       <w:r>
         <w:rPr>
@@ -1726,7 +1808,21 @@
           <w:rFonts w:cs="Arial"/>
           <w:lang w:eastAsia="pt-BR"/>
         </w:rPr>
-        <w:t xml:space="preserve">que cada vez mais diagnósticos são feitos prematuramente, intervenções sem resultados são frequentes, deficit de atenção é a nova moda nas escolas, </w:t>
+        <w:t xml:space="preserve">que cada vez mais diagnósticos são feitos prematuramente, intervenções sem resultados são frequentes, </w:t>
+      </w:r>
+      <w:r>
+        <w:rPr>
+          <w:rFonts w:cs="Arial"/>
+          <w:lang w:eastAsia="pt-BR"/>
+        </w:rPr>
+        <w:t>déficit</w:t>
+      </w:r>
+      <w:r>
+        <w:rPr>
+          <w:rFonts w:cs="Arial"/>
+          <w:lang w:eastAsia="pt-BR"/>
+        </w:rPr>
+        <w:t xml:space="preserve"> de atenção é a nova moda nas escolas, </w:t>
       </w:r>
       <w:r>
         <w:rPr>
@@ -1754,7 +1850,65 @@
           <w:rFonts w:cs="Arial"/>
           <w:lang w:eastAsia="pt-BR"/>
         </w:rPr>
-        <w:t xml:space="preserve"> Esta monografia conta com embasamento teórico principal as teorias de Carl G. Jung e Nise da Siqueira. Espera-se que o presente trabalho contribua com o suporte teórico necessário para a prática profissional na clinica psicopedagógica. </w:t>
+        <w:t xml:space="preserve"> Esta monografia conta com embasamento teórico principal</w:t>
+      </w:r>
+      <w:r>
+        <w:rPr>
+          <w:rFonts w:cs="Arial"/>
+          <w:lang w:eastAsia="pt-BR"/>
+        </w:rPr>
+        <w:t>mente</w:t>
+      </w:r>
+      <w:r>
+        <w:rPr>
+          <w:rFonts w:cs="Arial"/>
+          <w:lang w:eastAsia="pt-BR"/>
+        </w:rPr>
+        <w:t xml:space="preserve"> </w:t>
+      </w:r>
+      <w:r>
+        <w:rPr>
+          <w:rFonts w:cs="Arial"/>
+          <w:lang w:eastAsia="pt-BR"/>
+        </w:rPr>
+        <w:t>d</w:t>
+      </w:r>
+      <w:r>
+        <w:rPr>
+          <w:rFonts w:cs="Arial"/>
+          <w:lang w:eastAsia="pt-BR"/>
+        </w:rPr>
+        <w:t>as</w:t>
+      </w:r>
+      <w:r>
+        <w:rPr>
+          <w:rFonts w:cs="Arial"/>
+          <w:lang w:eastAsia="pt-BR"/>
+        </w:rPr>
+        <w:t xml:space="preserve"> obras</w:t>
+      </w:r>
+      <w:r>
+        <w:rPr>
+          <w:rFonts w:cs="Arial"/>
+          <w:lang w:eastAsia="pt-BR"/>
+        </w:rPr>
+        <w:t xml:space="preserve"> de Carl G. Jung e Nise da Siqueira. Espera-se que o presente trabalho contribua com o suporte teórico necessário para a prática profissional na clinica </w:t>
+      </w:r>
+      <w:proofErr w:type="spellStart"/>
+      <w:r>
+        <w:rPr>
+          <w:rFonts w:cs="Arial"/>
+          <w:lang w:eastAsia="pt-BR"/>
+        </w:rPr>
+        <w:t>psicopedagógica</w:t>
+      </w:r>
+      <w:proofErr w:type="spellEnd"/>
+      <w:r>
+        <w:rPr>
+          <w:rFonts w:cs="Arial"/>
+          <w:lang w:eastAsia="pt-BR"/>
+        </w:rPr>
+        <w:t xml:space="preserve">. </w:t>
       </w:r>
     </w:p>
     <w:p>
@@ -1814,12 +1968,14 @@
         </w:rPr>
         <w:t xml:space="preserve"> </w:t>
       </w:r>
+      <w:proofErr w:type="spellStart"/>
       <w:r>
         <w:rPr>
           <w:rFonts w:cs="Arial"/>
         </w:rPr>
         <w:t>Arteterapia</w:t>
       </w:r>
+      <w:proofErr w:type="spellEnd"/>
       <w:r>
         <w:rPr>
           <w:rFonts w:cs="Arial"/>
@@ -1842,7 +1998,21 @@
         <w:rPr>
           <w:rFonts w:cs="Arial"/>
         </w:rPr>
-        <w:t>Intervenção psicopedagógica.</w:t>
+        <w:t xml:space="preserve">Intervenção </w:t>
+      </w:r>
+      <w:proofErr w:type="spellStart"/>
+      <w:r>
+        <w:rPr>
+          <w:rFonts w:cs="Arial"/>
+        </w:rPr>
+        <w:t>psicopedagógica</w:t>
+      </w:r>
+      <w:proofErr w:type="spellEnd"/>
+      <w:r>
+        <w:rPr>
+          <w:rFonts w:cs="Arial"/>
+        </w:rPr>
+        <w:t>.</w:t>
       </w:r>
     </w:p>
     <w:p/>
@@ -1886,14 +2056,34 @@
       <w:r>
         <w:t xml:space="preserve"> </w:t>
       </w:r>
-      <w:r>
-        <w:rPr>
-          <w:rFonts w:cs="Arial"/>
-          <w:b/>
-          <w:lang w:eastAsia="pt-BR"/>
-        </w:rPr>
-        <w:t>Art therapy</w:t>
-      </w:r>
+      <w:proofErr w:type="spellStart"/>
+      <w:r>
+        <w:rPr>
+          <w:rFonts w:cs="Arial"/>
+          <w:b/>
+          <w:lang w:eastAsia="pt-BR"/>
+        </w:rPr>
+        <w:t>Art</w:t>
+      </w:r>
+      <w:proofErr w:type="spellEnd"/>
+      <w:r>
+        <w:rPr>
+          <w:rFonts w:cs="Arial"/>
+          <w:b/>
+          <w:lang w:eastAsia="pt-BR"/>
+        </w:rPr>
+        <w:t xml:space="preserve"> </w:t>
+      </w:r>
+      <w:proofErr w:type="spellStart"/>
+      <w:r>
+        <w:rPr>
+          <w:rFonts w:cs="Arial"/>
+          <w:b/>
+          <w:lang w:eastAsia="pt-BR"/>
+        </w:rPr>
+        <w:t>therapy</w:t>
+      </w:r>
+      <w:proofErr w:type="spellEnd"/>
       <w:r>
         <w:rPr>
           <w:rFonts w:cs="Arial"/>
@@ -1902,14 +2092,70 @@
         </w:rPr>
         <w:t xml:space="preserve">: </w:t>
       </w:r>
-      <w:r>
-        <w:rPr>
-          <w:rFonts w:cs="Arial"/>
-          <w:b/>
-          <w:lang w:eastAsia="pt-BR"/>
-        </w:rPr>
-        <w:t>diagnosis and psychopedagogical intervention</w:t>
-      </w:r>
+      <w:proofErr w:type="spellStart"/>
+      <w:r>
+        <w:rPr>
+          <w:rFonts w:cs="Arial"/>
+          <w:b/>
+          <w:lang w:eastAsia="pt-BR"/>
+        </w:rPr>
+        <w:t>diagnosis</w:t>
+      </w:r>
+      <w:proofErr w:type="spellEnd"/>
+      <w:r>
+        <w:rPr>
+          <w:rFonts w:cs="Arial"/>
+          <w:b/>
+          <w:lang w:eastAsia="pt-BR"/>
+        </w:rPr>
+        <w:t xml:space="preserve"> </w:t>
+      </w:r>
+      <w:proofErr w:type="spellStart"/>
+      <w:r>
+        <w:rPr>
+          <w:rFonts w:cs="Arial"/>
+          <w:b/>
+          <w:lang w:eastAsia="pt-BR"/>
+        </w:rPr>
+        <w:t>and</w:t>
+      </w:r>
+      <w:proofErr w:type="spellEnd"/>
+      <w:r>
+        <w:rPr>
+          <w:rFonts w:cs="Arial"/>
+          <w:b/>
+          <w:lang w:eastAsia="pt-BR"/>
+        </w:rPr>
+        <w:t xml:space="preserve"> </w:t>
+      </w:r>
+      <w:proofErr w:type="spellStart"/>
+      <w:r>
+        <w:rPr>
+          <w:rFonts w:cs="Arial"/>
+          <w:b/>
+          <w:lang w:eastAsia="pt-BR"/>
+        </w:rPr>
+        <w:t>psychopedagogical</w:t>
+      </w:r>
+      <w:proofErr w:type="spellEnd"/>
+      <w:r>
+        <w:rPr>
+          <w:rFonts w:cs="Arial"/>
+          <w:b/>
+          <w:lang w:eastAsia="pt-BR"/>
+        </w:rPr>
+        <w:t xml:space="preserve"> </w:t>
+      </w:r>
+      <w:proofErr w:type="spellStart"/>
+      <w:r>
+        <w:rPr>
+          <w:rFonts w:cs="Arial"/>
+          <w:b/>
+          <w:lang w:eastAsia="pt-BR"/>
+        </w:rPr>
+        <w:t>intervention</w:t>
+      </w:r>
+      <w:proofErr w:type="spellEnd"/>
       <w:r>
         <w:rPr>
           <w:rFonts w:cs="Arial"/>
@@ -1918,7 +2164,63 @@
         <w:t xml:space="preserve">. </w:t>
       </w:r>
       <w:r>
-        <w:t>(Monograph of Course) - Graduate in Educational Psychology. Anhembi Morumbi University, São Paulo, 2017.</w:t>
+        <w:t>(</w:t>
+      </w:r>
+      <w:proofErr w:type="spellStart"/>
+      <w:r>
+        <w:t>Monograph</w:t>
+      </w:r>
+      <w:proofErr w:type="spellEnd"/>
+      <w:r>
+        <w:t xml:space="preserve"> </w:t>
+      </w:r>
+      <w:proofErr w:type="spellStart"/>
+      <w:r>
+        <w:t>of</w:t>
+      </w:r>
+      <w:proofErr w:type="spellEnd"/>
+      <w:r>
+        <w:t xml:space="preserve"> </w:t>
+      </w:r>
+      <w:proofErr w:type="spellStart"/>
+      <w:r>
+        <w:t>Course</w:t>
+      </w:r>
+      <w:proofErr w:type="spellEnd"/>
+      <w:r>
+        <w:t xml:space="preserve">) - </w:t>
+      </w:r>
+      <w:proofErr w:type="spellStart"/>
+      <w:r>
+        <w:t>Graduate</w:t>
+      </w:r>
+      <w:proofErr w:type="spellEnd"/>
+      <w:r>
+        <w:t xml:space="preserve"> in </w:t>
+      </w:r>
+      <w:proofErr w:type="spellStart"/>
+      <w:r>
+        <w:t>Educational</w:t>
+      </w:r>
+      <w:proofErr w:type="spellEnd"/>
+      <w:r>
+        <w:t xml:space="preserve"> </w:t>
+      </w:r>
+      <w:proofErr w:type="spellStart"/>
+      <w:r>
+        <w:t>Psychology</w:t>
+      </w:r>
+      <w:proofErr w:type="spellEnd"/>
+      <w:r>
+        <w:t xml:space="preserve">. Anhembi Morumbi </w:t>
+      </w:r>
+      <w:proofErr w:type="spellStart"/>
+      <w:r>
+        <w:t>University</w:t>
+      </w:r>
+      <w:proofErr w:type="spellEnd"/>
+      <w:r>
+        <w:t>, São Paulo, 2017.</w:t>
       </w:r>
     </w:p>
     <w:p>
@@ -1953,35 +2255,1411 @@
       </w:pPr>
     </w:p>
     <w:p>
-      <w:r>
-        <w:rPr>
-          <w:highlight w:val="yellow"/>
-        </w:rPr>
-        <w:t xml:space="preserve">This monograph aims to present the art therapy as a tool for diagnosis and psychopedagogical intervention, </w:t>
-      </w:r>
-      <w:r>
-        <w:rPr>
-          <w:highlight w:val="yellow"/>
-        </w:rPr>
-        <w:t>in order</w:t>
-      </w:r>
-      <w:r>
-        <w:rPr>
-          <w:highlight w:val="yellow"/>
-        </w:rPr>
-        <w:t xml:space="preserve"> to help professionals in the field of psychopedagogy as t</w:t>
-      </w:r>
-      <w:r>
-        <w:rPr>
-          <w:highlight w:val="yellow"/>
-        </w:rPr>
-        <w:t>he emotional issues that are in the</w:t>
-      </w:r>
-      <w:r>
-        <w:rPr>
-          <w:highlight w:val="yellow"/>
-        </w:rPr>
-        <w:t xml:space="preserve"> unconscious of the child and that can reveal emotional issues that hinder learning. Justifying the fact that each time the diagnoses are made with premature infants, interventions with no results are frequent, the attention deficit to a new fashion in schools, all the necessary questions of a critical look of the professional and this must be equipped with theory For a more assertive practice. This monograph has theoretical main basis as theories of Carl G. Jung and Nise da Siqueira. It is hoped that the present work will contribute with the theoretical support necessary for a professional practice in the psychopedagogical clinic.</w:t>
+      <w:proofErr w:type="spellStart"/>
+      <w:r>
+        <w:rPr>
+          <w:highlight w:val="yellow"/>
+        </w:rPr>
+        <w:t>This</w:t>
+      </w:r>
+      <w:proofErr w:type="spellEnd"/>
+      <w:r>
+        <w:rPr>
+          <w:highlight w:val="yellow"/>
+        </w:rPr>
+        <w:t xml:space="preserve"> </w:t>
+      </w:r>
+      <w:proofErr w:type="spellStart"/>
+      <w:r>
+        <w:rPr>
+          <w:highlight w:val="yellow"/>
+        </w:rPr>
+        <w:t>monograph</w:t>
+      </w:r>
+      <w:proofErr w:type="spellEnd"/>
+      <w:r>
+        <w:rPr>
+          <w:highlight w:val="yellow"/>
+        </w:rPr>
+        <w:t xml:space="preserve"> </w:t>
+      </w:r>
+      <w:proofErr w:type="spellStart"/>
+      <w:r>
+        <w:rPr>
+          <w:highlight w:val="yellow"/>
+        </w:rPr>
+        <w:t>aims</w:t>
+      </w:r>
+      <w:proofErr w:type="spellEnd"/>
+      <w:r>
+        <w:rPr>
+          <w:highlight w:val="yellow"/>
+        </w:rPr>
+        <w:t xml:space="preserve"> </w:t>
+      </w:r>
+      <w:proofErr w:type="spellStart"/>
+      <w:r>
+        <w:rPr>
+          <w:highlight w:val="yellow"/>
+        </w:rPr>
+        <w:t>to</w:t>
+      </w:r>
+      <w:proofErr w:type="spellEnd"/>
+      <w:r>
+        <w:rPr>
+          <w:highlight w:val="yellow"/>
+        </w:rPr>
+        <w:t xml:space="preserve"> </w:t>
+      </w:r>
+      <w:proofErr w:type="spellStart"/>
+      <w:r>
+        <w:rPr>
+          <w:highlight w:val="yellow"/>
+        </w:rPr>
+        <w:t>present</w:t>
+      </w:r>
+      <w:proofErr w:type="spellEnd"/>
+      <w:r>
+        <w:rPr>
+          <w:highlight w:val="yellow"/>
+        </w:rPr>
+        <w:t xml:space="preserve"> </w:t>
+      </w:r>
+      <w:proofErr w:type="spellStart"/>
+      <w:r>
+        <w:rPr>
+          <w:highlight w:val="yellow"/>
+        </w:rPr>
+        <w:t>the</w:t>
+      </w:r>
+      <w:proofErr w:type="spellEnd"/>
+      <w:r>
+        <w:rPr>
+          <w:highlight w:val="yellow"/>
+        </w:rPr>
+        <w:t xml:space="preserve"> </w:t>
+      </w:r>
+      <w:proofErr w:type="spellStart"/>
+      <w:r>
+        <w:rPr>
+          <w:highlight w:val="yellow"/>
+        </w:rPr>
+        <w:t>art</w:t>
+      </w:r>
+      <w:proofErr w:type="spellEnd"/>
+      <w:r>
+        <w:rPr>
+          <w:highlight w:val="yellow"/>
+        </w:rPr>
+        <w:t xml:space="preserve"> </w:t>
+      </w:r>
+      <w:proofErr w:type="spellStart"/>
+      <w:r>
+        <w:rPr>
+          <w:highlight w:val="yellow"/>
+        </w:rPr>
+        <w:t>therapy</w:t>
+      </w:r>
+      <w:proofErr w:type="spellEnd"/>
+      <w:r>
+        <w:rPr>
+          <w:highlight w:val="yellow"/>
+        </w:rPr>
+        <w:t xml:space="preserve"> as a tool for </w:t>
+      </w:r>
+      <w:proofErr w:type="spellStart"/>
+      <w:r>
+        <w:rPr>
+          <w:highlight w:val="yellow"/>
+        </w:rPr>
+        <w:t>diagnosis</w:t>
+      </w:r>
+      <w:proofErr w:type="spellEnd"/>
+      <w:r>
+        <w:rPr>
+          <w:highlight w:val="yellow"/>
+        </w:rPr>
+        <w:t xml:space="preserve"> </w:t>
+      </w:r>
+      <w:proofErr w:type="spellStart"/>
+      <w:r>
+        <w:rPr>
+          <w:highlight w:val="yellow"/>
+        </w:rPr>
+        <w:t>and</w:t>
+      </w:r>
+      <w:proofErr w:type="spellEnd"/>
+      <w:r>
+        <w:rPr>
+          <w:highlight w:val="yellow"/>
+        </w:rPr>
+        <w:t xml:space="preserve"> </w:t>
+      </w:r>
+      <w:proofErr w:type="spellStart"/>
+      <w:r>
+        <w:rPr>
+          <w:highlight w:val="yellow"/>
+        </w:rPr>
+        <w:t>psychopedagogical</w:t>
+      </w:r>
+      <w:proofErr w:type="spellEnd"/>
+      <w:r>
+        <w:rPr>
+          <w:highlight w:val="yellow"/>
+        </w:rPr>
+        <w:t xml:space="preserve"> </w:t>
+      </w:r>
+      <w:proofErr w:type="spellStart"/>
+      <w:r>
+        <w:rPr>
+          <w:highlight w:val="yellow"/>
+        </w:rPr>
+        <w:t>intervention</w:t>
+      </w:r>
+      <w:proofErr w:type="spellEnd"/>
+      <w:r>
+        <w:rPr>
+          <w:highlight w:val="yellow"/>
+        </w:rPr>
+        <w:t xml:space="preserve">, </w:t>
+      </w:r>
+      <w:r>
+        <w:rPr>
+          <w:highlight w:val="yellow"/>
+        </w:rPr>
+        <w:t xml:space="preserve">in </w:t>
+      </w:r>
+      <w:proofErr w:type="spellStart"/>
+      <w:r>
+        <w:rPr>
+          <w:highlight w:val="yellow"/>
+        </w:rPr>
+        <w:t>order</w:t>
+      </w:r>
+      <w:proofErr w:type="spellEnd"/>
+      <w:r>
+        <w:rPr>
+          <w:highlight w:val="yellow"/>
+        </w:rPr>
+        <w:t xml:space="preserve"> </w:t>
+      </w:r>
+      <w:proofErr w:type="spellStart"/>
+      <w:r>
+        <w:rPr>
+          <w:highlight w:val="yellow"/>
+        </w:rPr>
+        <w:t>to</w:t>
+      </w:r>
+      <w:proofErr w:type="spellEnd"/>
+      <w:r>
+        <w:rPr>
+          <w:highlight w:val="yellow"/>
+        </w:rPr>
+        <w:t xml:space="preserve"> help </w:t>
+      </w:r>
+      <w:proofErr w:type="spellStart"/>
+      <w:r>
+        <w:rPr>
+          <w:highlight w:val="yellow"/>
+        </w:rPr>
+        <w:t>professionals</w:t>
+      </w:r>
+      <w:proofErr w:type="spellEnd"/>
+      <w:r>
+        <w:rPr>
+          <w:highlight w:val="yellow"/>
+        </w:rPr>
+        <w:t xml:space="preserve"> in </w:t>
+      </w:r>
+      <w:proofErr w:type="spellStart"/>
+      <w:r>
+        <w:rPr>
+          <w:highlight w:val="yellow"/>
+        </w:rPr>
+        <w:t>the</w:t>
+      </w:r>
+      <w:proofErr w:type="spellEnd"/>
+      <w:r>
+        <w:rPr>
+          <w:highlight w:val="yellow"/>
+        </w:rPr>
+        <w:t xml:space="preserve"> </w:t>
+      </w:r>
+      <w:proofErr w:type="spellStart"/>
+      <w:r>
+        <w:rPr>
+          <w:highlight w:val="yellow"/>
+        </w:rPr>
+        <w:t>field</w:t>
+      </w:r>
+      <w:proofErr w:type="spellEnd"/>
+      <w:r>
+        <w:rPr>
+          <w:highlight w:val="yellow"/>
+        </w:rPr>
+        <w:t xml:space="preserve"> </w:t>
+      </w:r>
+      <w:proofErr w:type="spellStart"/>
+      <w:r>
+        <w:rPr>
+          <w:highlight w:val="yellow"/>
+        </w:rPr>
+        <w:t>of</w:t>
+      </w:r>
+      <w:proofErr w:type="spellEnd"/>
+      <w:r>
+        <w:rPr>
+          <w:highlight w:val="yellow"/>
+        </w:rPr>
+        <w:t xml:space="preserve"> </w:t>
+      </w:r>
+      <w:proofErr w:type="spellStart"/>
+      <w:r>
+        <w:rPr>
+          <w:highlight w:val="yellow"/>
+        </w:rPr>
+        <w:t>psychopedagogy</w:t>
+      </w:r>
+      <w:proofErr w:type="spellEnd"/>
+      <w:r>
+        <w:rPr>
+          <w:highlight w:val="yellow"/>
+        </w:rPr>
+        <w:t xml:space="preserve"> as </w:t>
+      </w:r>
+      <w:proofErr w:type="spellStart"/>
+      <w:r>
+        <w:rPr>
+          <w:highlight w:val="yellow"/>
+        </w:rPr>
+        <w:t>t</w:t>
+      </w:r>
+      <w:r>
+        <w:rPr>
+          <w:highlight w:val="yellow"/>
+        </w:rPr>
+        <w:t>he</w:t>
+      </w:r>
+      <w:proofErr w:type="spellEnd"/>
+      <w:r>
+        <w:rPr>
+          <w:highlight w:val="yellow"/>
+        </w:rPr>
+        <w:t xml:space="preserve"> </w:t>
+      </w:r>
+      <w:proofErr w:type="spellStart"/>
+      <w:r>
+        <w:rPr>
+          <w:highlight w:val="yellow"/>
+        </w:rPr>
+        <w:t>emotional</w:t>
+      </w:r>
+      <w:proofErr w:type="spellEnd"/>
+      <w:r>
+        <w:rPr>
+          <w:highlight w:val="yellow"/>
+        </w:rPr>
+        <w:t xml:space="preserve"> </w:t>
+      </w:r>
+      <w:proofErr w:type="spellStart"/>
+      <w:r>
+        <w:rPr>
+          <w:highlight w:val="yellow"/>
+        </w:rPr>
+        <w:t>issues</w:t>
+      </w:r>
+      <w:proofErr w:type="spellEnd"/>
+      <w:r>
+        <w:rPr>
+          <w:highlight w:val="yellow"/>
+        </w:rPr>
+        <w:t xml:space="preserve"> </w:t>
+      </w:r>
+      <w:proofErr w:type="spellStart"/>
+      <w:r>
+        <w:rPr>
+          <w:highlight w:val="yellow"/>
+        </w:rPr>
+        <w:t>that</w:t>
+      </w:r>
+      <w:proofErr w:type="spellEnd"/>
+      <w:r>
+        <w:rPr>
+          <w:highlight w:val="yellow"/>
+        </w:rPr>
+        <w:t xml:space="preserve"> are in </w:t>
+      </w:r>
+      <w:proofErr w:type="spellStart"/>
+      <w:r>
+        <w:rPr>
+          <w:highlight w:val="yellow"/>
+        </w:rPr>
+        <w:t>the</w:t>
+      </w:r>
+      <w:proofErr w:type="spellEnd"/>
+      <w:r>
+        <w:rPr>
+          <w:highlight w:val="yellow"/>
+        </w:rPr>
+        <w:t xml:space="preserve"> </w:t>
+      </w:r>
+      <w:proofErr w:type="spellStart"/>
+      <w:r>
+        <w:rPr>
+          <w:highlight w:val="yellow"/>
+        </w:rPr>
+        <w:t>unconscious</w:t>
+      </w:r>
+      <w:proofErr w:type="spellEnd"/>
+      <w:r>
+        <w:rPr>
+          <w:highlight w:val="yellow"/>
+        </w:rPr>
+        <w:t xml:space="preserve"> </w:t>
+      </w:r>
+      <w:proofErr w:type="spellStart"/>
+      <w:r>
+        <w:rPr>
+          <w:highlight w:val="yellow"/>
+        </w:rPr>
+        <w:t>of</w:t>
+      </w:r>
+      <w:proofErr w:type="spellEnd"/>
+      <w:r>
+        <w:rPr>
+          <w:highlight w:val="yellow"/>
+        </w:rPr>
+        <w:t xml:space="preserve"> </w:t>
+      </w:r>
+      <w:proofErr w:type="spellStart"/>
+      <w:r>
+        <w:rPr>
+          <w:highlight w:val="yellow"/>
+        </w:rPr>
+        <w:t>the</w:t>
+      </w:r>
+      <w:proofErr w:type="spellEnd"/>
+      <w:r>
+        <w:rPr>
+          <w:highlight w:val="yellow"/>
+        </w:rPr>
+        <w:t xml:space="preserve"> </w:t>
+      </w:r>
+      <w:proofErr w:type="spellStart"/>
+      <w:r>
+        <w:rPr>
+          <w:highlight w:val="yellow"/>
+        </w:rPr>
+        <w:t>child</w:t>
+      </w:r>
+      <w:proofErr w:type="spellEnd"/>
+      <w:r>
+        <w:rPr>
+          <w:highlight w:val="yellow"/>
+        </w:rPr>
+        <w:t xml:space="preserve"> </w:t>
+      </w:r>
+      <w:proofErr w:type="spellStart"/>
+      <w:r>
+        <w:rPr>
+          <w:highlight w:val="yellow"/>
+        </w:rPr>
+        <w:t>and</w:t>
+      </w:r>
+      <w:proofErr w:type="spellEnd"/>
+      <w:r>
+        <w:rPr>
+          <w:highlight w:val="yellow"/>
+        </w:rPr>
+        <w:t xml:space="preserve"> </w:t>
+      </w:r>
+      <w:proofErr w:type="spellStart"/>
+      <w:r>
+        <w:rPr>
+          <w:highlight w:val="yellow"/>
+        </w:rPr>
+        <w:t>that</w:t>
+      </w:r>
+      <w:proofErr w:type="spellEnd"/>
+      <w:r>
+        <w:rPr>
+          <w:highlight w:val="yellow"/>
+        </w:rPr>
+        <w:t xml:space="preserve"> </w:t>
+      </w:r>
+      <w:proofErr w:type="spellStart"/>
+      <w:r>
+        <w:rPr>
+          <w:highlight w:val="yellow"/>
+        </w:rPr>
+        <w:t>can</w:t>
+      </w:r>
+      <w:proofErr w:type="spellEnd"/>
+      <w:r>
+        <w:rPr>
+          <w:highlight w:val="yellow"/>
+        </w:rPr>
+        <w:t xml:space="preserve"> </w:t>
+      </w:r>
+      <w:proofErr w:type="spellStart"/>
+      <w:r>
+        <w:rPr>
+          <w:highlight w:val="yellow"/>
+        </w:rPr>
+        <w:t>reveal</w:t>
+      </w:r>
+      <w:proofErr w:type="spellEnd"/>
+      <w:r>
+        <w:rPr>
+          <w:highlight w:val="yellow"/>
+        </w:rPr>
+        <w:t xml:space="preserve"> </w:t>
+      </w:r>
+      <w:proofErr w:type="spellStart"/>
+      <w:r>
+        <w:rPr>
+          <w:highlight w:val="yellow"/>
+        </w:rPr>
+        <w:t>emotional</w:t>
+      </w:r>
+      <w:proofErr w:type="spellEnd"/>
+      <w:r>
+        <w:rPr>
+          <w:highlight w:val="yellow"/>
+        </w:rPr>
+        <w:t xml:space="preserve"> </w:t>
+      </w:r>
+      <w:proofErr w:type="spellStart"/>
+      <w:r>
+        <w:rPr>
+          <w:highlight w:val="yellow"/>
+        </w:rPr>
+        <w:t>issues</w:t>
+      </w:r>
+      <w:proofErr w:type="spellEnd"/>
+      <w:r>
+        <w:rPr>
+          <w:highlight w:val="yellow"/>
+        </w:rPr>
+        <w:t xml:space="preserve"> </w:t>
+      </w:r>
+      <w:proofErr w:type="spellStart"/>
+      <w:r>
+        <w:rPr>
+          <w:highlight w:val="yellow"/>
+        </w:rPr>
+        <w:t>that</w:t>
+      </w:r>
+      <w:proofErr w:type="spellEnd"/>
+      <w:r>
+        <w:rPr>
+          <w:highlight w:val="yellow"/>
+        </w:rPr>
+        <w:t xml:space="preserve"> </w:t>
+      </w:r>
+      <w:proofErr w:type="spellStart"/>
+      <w:r>
+        <w:rPr>
+          <w:highlight w:val="yellow"/>
+        </w:rPr>
+        <w:t>hinder</w:t>
+      </w:r>
+      <w:proofErr w:type="spellEnd"/>
+      <w:r>
+        <w:rPr>
+          <w:highlight w:val="yellow"/>
+        </w:rPr>
+        <w:t xml:space="preserve"> </w:t>
+      </w:r>
+      <w:proofErr w:type="spellStart"/>
+      <w:r>
+        <w:rPr>
+          <w:highlight w:val="yellow"/>
+        </w:rPr>
+        <w:t>learning</w:t>
+      </w:r>
+      <w:proofErr w:type="spellEnd"/>
+      <w:r>
+        <w:rPr>
+          <w:highlight w:val="yellow"/>
+        </w:rPr>
+        <w:t xml:space="preserve">. </w:t>
+      </w:r>
+      <w:proofErr w:type="spellStart"/>
+      <w:r>
+        <w:rPr>
+          <w:highlight w:val="yellow"/>
+        </w:rPr>
+        <w:t>Justifying</w:t>
+      </w:r>
+      <w:proofErr w:type="spellEnd"/>
+      <w:r>
+        <w:rPr>
+          <w:highlight w:val="yellow"/>
+        </w:rPr>
+        <w:t xml:space="preserve"> </w:t>
+      </w:r>
+      <w:proofErr w:type="spellStart"/>
+      <w:r>
+        <w:rPr>
+          <w:highlight w:val="yellow"/>
+        </w:rPr>
+        <w:t>the</w:t>
+      </w:r>
+      <w:proofErr w:type="spellEnd"/>
+      <w:r>
+        <w:rPr>
+          <w:highlight w:val="yellow"/>
+        </w:rPr>
+        <w:t xml:space="preserve"> </w:t>
+      </w:r>
+      <w:proofErr w:type="spellStart"/>
+      <w:r>
+        <w:rPr>
+          <w:highlight w:val="yellow"/>
+        </w:rPr>
+        <w:t>fact</w:t>
+      </w:r>
+      <w:proofErr w:type="spellEnd"/>
+      <w:r>
+        <w:rPr>
+          <w:highlight w:val="yellow"/>
+        </w:rPr>
+        <w:t xml:space="preserve"> </w:t>
+      </w:r>
+      <w:proofErr w:type="spellStart"/>
+      <w:r>
+        <w:rPr>
+          <w:highlight w:val="yellow"/>
+        </w:rPr>
+        <w:t>that</w:t>
+      </w:r>
+      <w:proofErr w:type="spellEnd"/>
+      <w:r>
+        <w:rPr>
+          <w:highlight w:val="yellow"/>
+        </w:rPr>
+        <w:t xml:space="preserve"> </w:t>
+      </w:r>
+      <w:proofErr w:type="spellStart"/>
+      <w:r>
+        <w:rPr>
+          <w:highlight w:val="yellow"/>
+        </w:rPr>
+        <w:t>each</w:t>
+      </w:r>
+      <w:proofErr w:type="spellEnd"/>
+      <w:r>
+        <w:rPr>
+          <w:highlight w:val="yellow"/>
+        </w:rPr>
+        <w:t xml:space="preserve"> time </w:t>
+      </w:r>
+      <w:proofErr w:type="spellStart"/>
+      <w:r>
+        <w:rPr>
+          <w:highlight w:val="yellow"/>
+        </w:rPr>
+        <w:t>the</w:t>
+      </w:r>
+      <w:proofErr w:type="spellEnd"/>
+      <w:r>
+        <w:rPr>
+          <w:highlight w:val="yellow"/>
+        </w:rPr>
+        <w:t xml:space="preserve"> diagnoses are </w:t>
+      </w:r>
+      <w:proofErr w:type="spellStart"/>
+      <w:r>
+        <w:rPr>
+          <w:highlight w:val="yellow"/>
+        </w:rPr>
+        <w:t>made</w:t>
+      </w:r>
+      <w:proofErr w:type="spellEnd"/>
+      <w:r>
+        <w:rPr>
+          <w:highlight w:val="yellow"/>
+        </w:rPr>
+        <w:t xml:space="preserve"> </w:t>
+      </w:r>
+      <w:proofErr w:type="spellStart"/>
+      <w:r>
+        <w:rPr>
+          <w:highlight w:val="yellow"/>
+        </w:rPr>
+        <w:t>with</w:t>
+      </w:r>
+      <w:proofErr w:type="spellEnd"/>
+      <w:r>
+        <w:rPr>
+          <w:highlight w:val="yellow"/>
+        </w:rPr>
+        <w:t xml:space="preserve"> </w:t>
+      </w:r>
+      <w:proofErr w:type="spellStart"/>
+      <w:r>
+        <w:rPr>
+          <w:highlight w:val="yellow"/>
+        </w:rPr>
+        <w:t>premature</w:t>
+      </w:r>
+      <w:proofErr w:type="spellEnd"/>
+      <w:r>
+        <w:rPr>
+          <w:highlight w:val="yellow"/>
+        </w:rPr>
+        <w:t xml:space="preserve"> </w:t>
+      </w:r>
+      <w:proofErr w:type="spellStart"/>
+      <w:r>
+        <w:rPr>
+          <w:highlight w:val="yellow"/>
+        </w:rPr>
+        <w:t>infants</w:t>
+      </w:r>
+      <w:proofErr w:type="spellEnd"/>
+      <w:r>
+        <w:rPr>
+          <w:highlight w:val="yellow"/>
+        </w:rPr>
+        <w:t xml:space="preserve">, </w:t>
+      </w:r>
+      <w:proofErr w:type="spellStart"/>
+      <w:r>
+        <w:rPr>
+          <w:highlight w:val="yellow"/>
+        </w:rPr>
+        <w:t>interventions</w:t>
+      </w:r>
+      <w:proofErr w:type="spellEnd"/>
+      <w:r>
+        <w:rPr>
+          <w:highlight w:val="yellow"/>
+        </w:rPr>
+        <w:t xml:space="preserve"> </w:t>
+      </w:r>
+      <w:proofErr w:type="spellStart"/>
+      <w:r>
+        <w:rPr>
+          <w:highlight w:val="yellow"/>
+        </w:rPr>
+        <w:t>with</w:t>
+      </w:r>
+      <w:proofErr w:type="spellEnd"/>
+      <w:r>
+        <w:rPr>
+          <w:highlight w:val="yellow"/>
+        </w:rPr>
+        <w:t xml:space="preserve"> no </w:t>
+      </w:r>
+      <w:proofErr w:type="spellStart"/>
+      <w:r>
+        <w:rPr>
+          <w:highlight w:val="yellow"/>
+        </w:rPr>
+        <w:t>results</w:t>
+      </w:r>
+      <w:proofErr w:type="spellEnd"/>
+      <w:r>
+        <w:rPr>
+          <w:highlight w:val="yellow"/>
+        </w:rPr>
+        <w:t xml:space="preserve"> are </w:t>
+      </w:r>
+      <w:proofErr w:type="spellStart"/>
+      <w:r>
+        <w:rPr>
+          <w:highlight w:val="yellow"/>
+        </w:rPr>
+        <w:t>frequent</w:t>
+      </w:r>
+      <w:proofErr w:type="spellEnd"/>
+      <w:r>
+        <w:rPr>
+          <w:highlight w:val="yellow"/>
+        </w:rPr>
+        <w:t xml:space="preserve">, </w:t>
+      </w:r>
+      <w:proofErr w:type="spellStart"/>
+      <w:r>
+        <w:rPr>
+          <w:highlight w:val="yellow"/>
+        </w:rPr>
+        <w:t>the</w:t>
+      </w:r>
+      <w:proofErr w:type="spellEnd"/>
+      <w:r>
+        <w:rPr>
+          <w:highlight w:val="yellow"/>
+        </w:rPr>
+        <w:t xml:space="preserve"> </w:t>
+      </w:r>
+      <w:proofErr w:type="spellStart"/>
+      <w:r>
+        <w:rPr>
+          <w:highlight w:val="yellow"/>
+        </w:rPr>
+        <w:t>attention</w:t>
+      </w:r>
+      <w:proofErr w:type="spellEnd"/>
+      <w:r>
+        <w:rPr>
+          <w:highlight w:val="yellow"/>
+        </w:rPr>
+        <w:t xml:space="preserve"> </w:t>
+      </w:r>
+      <w:proofErr w:type="spellStart"/>
+      <w:r>
+        <w:rPr>
+          <w:highlight w:val="yellow"/>
+        </w:rPr>
+        <w:t>deficit</w:t>
+      </w:r>
+      <w:proofErr w:type="spellEnd"/>
+      <w:r>
+        <w:rPr>
+          <w:highlight w:val="yellow"/>
+        </w:rPr>
+        <w:t xml:space="preserve"> </w:t>
+      </w:r>
+      <w:proofErr w:type="spellStart"/>
+      <w:r>
+        <w:rPr>
+          <w:highlight w:val="yellow"/>
+        </w:rPr>
+        <w:t>to</w:t>
+      </w:r>
+      <w:proofErr w:type="spellEnd"/>
+      <w:r>
+        <w:rPr>
+          <w:highlight w:val="yellow"/>
+        </w:rPr>
+        <w:t xml:space="preserve"> a new </w:t>
+      </w:r>
+      <w:proofErr w:type="spellStart"/>
+      <w:r>
+        <w:rPr>
+          <w:highlight w:val="yellow"/>
+        </w:rPr>
+        <w:t>fashion</w:t>
+      </w:r>
+      <w:proofErr w:type="spellEnd"/>
+      <w:r>
+        <w:rPr>
+          <w:highlight w:val="yellow"/>
+        </w:rPr>
+        <w:t xml:space="preserve"> in </w:t>
+      </w:r>
+      <w:proofErr w:type="spellStart"/>
+      <w:r>
+        <w:rPr>
+          <w:highlight w:val="yellow"/>
+        </w:rPr>
+        <w:t>schools</w:t>
+      </w:r>
+      <w:proofErr w:type="spellEnd"/>
+      <w:r>
+        <w:rPr>
+          <w:highlight w:val="yellow"/>
+        </w:rPr>
+        <w:t xml:space="preserve">, </w:t>
+      </w:r>
+      <w:proofErr w:type="spellStart"/>
+      <w:r>
+        <w:rPr>
+          <w:highlight w:val="yellow"/>
+        </w:rPr>
+        <w:t>all</w:t>
+      </w:r>
+      <w:proofErr w:type="spellEnd"/>
+      <w:r>
+        <w:rPr>
+          <w:highlight w:val="yellow"/>
+        </w:rPr>
+        <w:t xml:space="preserve"> </w:t>
+      </w:r>
+      <w:proofErr w:type="spellStart"/>
+      <w:r>
+        <w:rPr>
+          <w:highlight w:val="yellow"/>
+        </w:rPr>
+        <w:t>the</w:t>
+      </w:r>
+      <w:proofErr w:type="spellEnd"/>
+      <w:r>
+        <w:rPr>
+          <w:highlight w:val="yellow"/>
+        </w:rPr>
+        <w:t xml:space="preserve"> </w:t>
+      </w:r>
+      <w:proofErr w:type="spellStart"/>
+      <w:r>
+        <w:rPr>
+          <w:highlight w:val="yellow"/>
+        </w:rPr>
+        <w:t>necessary</w:t>
+      </w:r>
+      <w:proofErr w:type="spellEnd"/>
+      <w:r>
+        <w:rPr>
+          <w:highlight w:val="yellow"/>
+        </w:rPr>
+        <w:t xml:space="preserve"> </w:t>
+      </w:r>
+      <w:proofErr w:type="spellStart"/>
+      <w:r>
+        <w:rPr>
+          <w:highlight w:val="yellow"/>
+        </w:rPr>
+        <w:t>questions</w:t>
+      </w:r>
+      <w:proofErr w:type="spellEnd"/>
+      <w:r>
+        <w:rPr>
+          <w:highlight w:val="yellow"/>
+        </w:rPr>
+        <w:t xml:space="preserve"> </w:t>
+      </w:r>
+      <w:proofErr w:type="spellStart"/>
+      <w:r>
+        <w:rPr>
+          <w:highlight w:val="yellow"/>
+        </w:rPr>
+        <w:t>of</w:t>
+      </w:r>
+      <w:proofErr w:type="spellEnd"/>
+      <w:r>
+        <w:rPr>
+          <w:highlight w:val="yellow"/>
+        </w:rPr>
+        <w:t xml:space="preserve"> a </w:t>
+      </w:r>
+      <w:proofErr w:type="spellStart"/>
+      <w:r>
+        <w:rPr>
+          <w:highlight w:val="yellow"/>
+        </w:rPr>
+        <w:t>critical</w:t>
+      </w:r>
+      <w:proofErr w:type="spellEnd"/>
+      <w:r>
+        <w:rPr>
+          <w:highlight w:val="yellow"/>
+        </w:rPr>
+        <w:t xml:space="preserve"> look </w:t>
+      </w:r>
+      <w:proofErr w:type="spellStart"/>
+      <w:r>
+        <w:rPr>
+          <w:highlight w:val="yellow"/>
+        </w:rPr>
+        <w:t>of</w:t>
+      </w:r>
+      <w:proofErr w:type="spellEnd"/>
+      <w:r>
+        <w:rPr>
+          <w:highlight w:val="yellow"/>
+        </w:rPr>
+        <w:t xml:space="preserve"> </w:t>
+      </w:r>
+      <w:proofErr w:type="spellStart"/>
+      <w:r>
+        <w:rPr>
+          <w:highlight w:val="yellow"/>
+        </w:rPr>
+        <w:t>the</w:t>
+      </w:r>
+      <w:proofErr w:type="spellEnd"/>
+      <w:r>
+        <w:rPr>
+          <w:highlight w:val="yellow"/>
+        </w:rPr>
+        <w:t xml:space="preserve"> professional </w:t>
+      </w:r>
+      <w:proofErr w:type="spellStart"/>
+      <w:r>
+        <w:rPr>
+          <w:highlight w:val="yellow"/>
+        </w:rPr>
+        <w:t>and</w:t>
+      </w:r>
+      <w:proofErr w:type="spellEnd"/>
+      <w:r>
+        <w:rPr>
+          <w:highlight w:val="yellow"/>
+        </w:rPr>
+        <w:t xml:space="preserve"> </w:t>
+      </w:r>
+      <w:proofErr w:type="spellStart"/>
+      <w:r>
+        <w:rPr>
+          <w:highlight w:val="yellow"/>
+        </w:rPr>
+        <w:t>this</w:t>
+      </w:r>
+      <w:proofErr w:type="spellEnd"/>
+      <w:r>
+        <w:rPr>
+          <w:highlight w:val="yellow"/>
+        </w:rPr>
+        <w:t xml:space="preserve"> must </w:t>
+      </w:r>
+      <w:proofErr w:type="spellStart"/>
+      <w:r>
+        <w:rPr>
+          <w:highlight w:val="yellow"/>
+        </w:rPr>
+        <w:t>be</w:t>
+      </w:r>
+      <w:proofErr w:type="spellEnd"/>
+      <w:r>
+        <w:rPr>
+          <w:highlight w:val="yellow"/>
+        </w:rPr>
+        <w:t xml:space="preserve"> </w:t>
+      </w:r>
+      <w:proofErr w:type="spellStart"/>
+      <w:r>
+        <w:rPr>
+          <w:highlight w:val="yellow"/>
+        </w:rPr>
+        <w:t>equipped</w:t>
+      </w:r>
+      <w:proofErr w:type="spellEnd"/>
+      <w:r>
+        <w:rPr>
+          <w:highlight w:val="yellow"/>
+        </w:rPr>
+        <w:t xml:space="preserve"> </w:t>
+      </w:r>
+      <w:proofErr w:type="spellStart"/>
+      <w:r>
+        <w:rPr>
+          <w:highlight w:val="yellow"/>
+        </w:rPr>
+        <w:t>with</w:t>
+      </w:r>
+      <w:proofErr w:type="spellEnd"/>
+      <w:r>
+        <w:rPr>
+          <w:highlight w:val="yellow"/>
+        </w:rPr>
+        <w:t xml:space="preserve"> </w:t>
+      </w:r>
+      <w:proofErr w:type="spellStart"/>
+      <w:proofErr w:type="gramStart"/>
+      <w:r>
+        <w:rPr>
+          <w:highlight w:val="yellow"/>
+        </w:rPr>
+        <w:t>theory</w:t>
+      </w:r>
+      <w:proofErr w:type="spellEnd"/>
+      <w:r>
+        <w:rPr>
+          <w:highlight w:val="yellow"/>
+        </w:rPr>
+        <w:t xml:space="preserve"> For</w:t>
+      </w:r>
+      <w:proofErr w:type="gramEnd"/>
+      <w:r>
+        <w:rPr>
+          <w:highlight w:val="yellow"/>
+        </w:rPr>
+        <w:t xml:space="preserve"> a more </w:t>
+      </w:r>
+      <w:proofErr w:type="spellStart"/>
+      <w:r>
+        <w:rPr>
+          <w:highlight w:val="yellow"/>
+        </w:rPr>
+        <w:t>assertive</w:t>
+      </w:r>
+      <w:proofErr w:type="spellEnd"/>
+      <w:r>
+        <w:rPr>
+          <w:highlight w:val="yellow"/>
+        </w:rPr>
+        <w:t xml:space="preserve"> </w:t>
+      </w:r>
+      <w:proofErr w:type="spellStart"/>
+      <w:r>
+        <w:rPr>
+          <w:highlight w:val="yellow"/>
+        </w:rPr>
+        <w:t>practice</w:t>
+      </w:r>
+      <w:proofErr w:type="spellEnd"/>
+      <w:r>
+        <w:rPr>
+          <w:highlight w:val="yellow"/>
+        </w:rPr>
+        <w:t xml:space="preserve">. </w:t>
+      </w:r>
+      <w:proofErr w:type="spellStart"/>
+      <w:r>
+        <w:rPr>
+          <w:highlight w:val="yellow"/>
+        </w:rPr>
+        <w:t>This</w:t>
+      </w:r>
+      <w:proofErr w:type="spellEnd"/>
+      <w:r>
+        <w:rPr>
+          <w:highlight w:val="yellow"/>
+        </w:rPr>
+        <w:t xml:space="preserve"> </w:t>
+      </w:r>
+      <w:proofErr w:type="spellStart"/>
+      <w:r>
+        <w:rPr>
+          <w:highlight w:val="yellow"/>
+        </w:rPr>
+        <w:t>monograph</w:t>
+      </w:r>
+      <w:proofErr w:type="spellEnd"/>
+      <w:r>
+        <w:rPr>
+          <w:highlight w:val="yellow"/>
+        </w:rPr>
+        <w:t xml:space="preserve"> </w:t>
+      </w:r>
+      <w:proofErr w:type="spellStart"/>
+      <w:r>
+        <w:rPr>
+          <w:highlight w:val="yellow"/>
+        </w:rPr>
+        <w:t>has</w:t>
+      </w:r>
+      <w:proofErr w:type="spellEnd"/>
+      <w:r>
+        <w:rPr>
+          <w:highlight w:val="yellow"/>
+        </w:rPr>
+        <w:t xml:space="preserve"> </w:t>
+      </w:r>
+      <w:proofErr w:type="spellStart"/>
+      <w:r>
+        <w:rPr>
+          <w:highlight w:val="yellow"/>
+        </w:rPr>
+        <w:t>theoretical</w:t>
+      </w:r>
+      <w:proofErr w:type="spellEnd"/>
+      <w:r>
+        <w:rPr>
+          <w:highlight w:val="yellow"/>
+        </w:rPr>
+        <w:t xml:space="preserve"> </w:t>
+      </w:r>
+      <w:proofErr w:type="spellStart"/>
+      <w:r>
+        <w:rPr>
+          <w:highlight w:val="yellow"/>
+        </w:rPr>
+        <w:t>main</w:t>
+      </w:r>
+      <w:proofErr w:type="spellEnd"/>
+      <w:r>
+        <w:rPr>
+          <w:highlight w:val="yellow"/>
+        </w:rPr>
+        <w:t xml:space="preserve"> </w:t>
+      </w:r>
+      <w:proofErr w:type="spellStart"/>
+      <w:r>
+        <w:rPr>
+          <w:highlight w:val="yellow"/>
+        </w:rPr>
+        <w:t>basis</w:t>
+      </w:r>
+      <w:proofErr w:type="spellEnd"/>
+      <w:r>
+        <w:rPr>
+          <w:highlight w:val="yellow"/>
+        </w:rPr>
+        <w:t xml:space="preserve"> as </w:t>
+      </w:r>
+      <w:proofErr w:type="spellStart"/>
+      <w:r>
+        <w:rPr>
+          <w:highlight w:val="yellow"/>
+        </w:rPr>
+        <w:t>theories</w:t>
+      </w:r>
+      <w:proofErr w:type="spellEnd"/>
+      <w:r>
+        <w:rPr>
+          <w:highlight w:val="yellow"/>
+        </w:rPr>
+        <w:t xml:space="preserve"> </w:t>
+      </w:r>
+      <w:proofErr w:type="spellStart"/>
+      <w:r>
+        <w:rPr>
+          <w:highlight w:val="yellow"/>
+        </w:rPr>
+        <w:t>of</w:t>
+      </w:r>
+      <w:proofErr w:type="spellEnd"/>
+      <w:r>
+        <w:rPr>
+          <w:highlight w:val="yellow"/>
+        </w:rPr>
+        <w:t xml:space="preserve"> Carl G. Jung </w:t>
+      </w:r>
+      <w:proofErr w:type="spellStart"/>
+      <w:r>
+        <w:rPr>
+          <w:highlight w:val="yellow"/>
+        </w:rPr>
+        <w:t>and</w:t>
+      </w:r>
+      <w:proofErr w:type="spellEnd"/>
+      <w:r>
+        <w:rPr>
+          <w:highlight w:val="yellow"/>
+        </w:rPr>
+        <w:t xml:space="preserve"> Nise da Siqueira. It </w:t>
+      </w:r>
+      <w:proofErr w:type="spellStart"/>
+      <w:r>
+        <w:rPr>
+          <w:highlight w:val="yellow"/>
+        </w:rPr>
+        <w:t>is</w:t>
+      </w:r>
+      <w:proofErr w:type="spellEnd"/>
+      <w:r>
+        <w:rPr>
+          <w:highlight w:val="yellow"/>
+        </w:rPr>
+        <w:t xml:space="preserve"> </w:t>
+      </w:r>
+      <w:proofErr w:type="spellStart"/>
+      <w:r>
+        <w:rPr>
+          <w:highlight w:val="yellow"/>
+        </w:rPr>
+        <w:t>hoped</w:t>
+      </w:r>
+      <w:proofErr w:type="spellEnd"/>
+      <w:r>
+        <w:rPr>
+          <w:highlight w:val="yellow"/>
+        </w:rPr>
+        <w:t xml:space="preserve"> </w:t>
+      </w:r>
+      <w:proofErr w:type="spellStart"/>
+      <w:r>
+        <w:rPr>
+          <w:highlight w:val="yellow"/>
+        </w:rPr>
+        <w:t>that</w:t>
+      </w:r>
+      <w:proofErr w:type="spellEnd"/>
+      <w:r>
+        <w:rPr>
+          <w:highlight w:val="yellow"/>
+        </w:rPr>
+        <w:t xml:space="preserve"> </w:t>
+      </w:r>
+      <w:proofErr w:type="spellStart"/>
+      <w:r>
+        <w:rPr>
+          <w:highlight w:val="yellow"/>
+        </w:rPr>
+        <w:t>the</w:t>
+      </w:r>
+      <w:proofErr w:type="spellEnd"/>
+      <w:r>
+        <w:rPr>
+          <w:highlight w:val="yellow"/>
+        </w:rPr>
+        <w:t xml:space="preserve"> </w:t>
+      </w:r>
+      <w:proofErr w:type="spellStart"/>
+      <w:r>
+        <w:rPr>
+          <w:highlight w:val="yellow"/>
+        </w:rPr>
+        <w:t>present</w:t>
+      </w:r>
+      <w:proofErr w:type="spellEnd"/>
+      <w:r>
+        <w:rPr>
+          <w:highlight w:val="yellow"/>
+        </w:rPr>
+        <w:t xml:space="preserve"> </w:t>
+      </w:r>
+      <w:proofErr w:type="spellStart"/>
+      <w:r>
+        <w:rPr>
+          <w:highlight w:val="yellow"/>
+        </w:rPr>
+        <w:t>work</w:t>
+      </w:r>
+      <w:proofErr w:type="spellEnd"/>
+      <w:r>
+        <w:rPr>
+          <w:highlight w:val="yellow"/>
+        </w:rPr>
+        <w:t xml:space="preserve"> </w:t>
+      </w:r>
+      <w:proofErr w:type="spellStart"/>
+      <w:r>
+        <w:rPr>
+          <w:highlight w:val="yellow"/>
+        </w:rPr>
+        <w:t>will</w:t>
+      </w:r>
+      <w:proofErr w:type="spellEnd"/>
+      <w:r>
+        <w:rPr>
+          <w:highlight w:val="yellow"/>
+        </w:rPr>
+        <w:t xml:space="preserve"> </w:t>
+      </w:r>
+      <w:proofErr w:type="spellStart"/>
+      <w:r>
+        <w:rPr>
+          <w:highlight w:val="yellow"/>
+        </w:rPr>
+        <w:t>contribute</w:t>
+      </w:r>
+      <w:proofErr w:type="spellEnd"/>
+      <w:r>
+        <w:rPr>
+          <w:highlight w:val="yellow"/>
+        </w:rPr>
+        <w:t xml:space="preserve"> </w:t>
+      </w:r>
+      <w:proofErr w:type="spellStart"/>
+      <w:r>
+        <w:rPr>
+          <w:highlight w:val="yellow"/>
+        </w:rPr>
+        <w:t>with</w:t>
+      </w:r>
+      <w:proofErr w:type="spellEnd"/>
+      <w:r>
+        <w:rPr>
+          <w:highlight w:val="yellow"/>
+        </w:rPr>
+        <w:t xml:space="preserve"> </w:t>
+      </w:r>
+      <w:proofErr w:type="spellStart"/>
+      <w:r>
+        <w:rPr>
+          <w:highlight w:val="yellow"/>
+        </w:rPr>
+        <w:t>the</w:t>
+      </w:r>
+      <w:proofErr w:type="spellEnd"/>
+      <w:r>
+        <w:rPr>
+          <w:highlight w:val="yellow"/>
+        </w:rPr>
+        <w:t xml:space="preserve"> </w:t>
+      </w:r>
+      <w:proofErr w:type="spellStart"/>
+      <w:r>
+        <w:rPr>
+          <w:highlight w:val="yellow"/>
+        </w:rPr>
+        <w:t>theoretical</w:t>
+      </w:r>
+      <w:proofErr w:type="spellEnd"/>
+      <w:r>
+        <w:rPr>
+          <w:highlight w:val="yellow"/>
+        </w:rPr>
+        <w:t xml:space="preserve"> </w:t>
+      </w:r>
+      <w:proofErr w:type="spellStart"/>
+      <w:r>
+        <w:rPr>
+          <w:highlight w:val="yellow"/>
+        </w:rPr>
+        <w:t>support</w:t>
+      </w:r>
+      <w:proofErr w:type="spellEnd"/>
+      <w:r>
+        <w:rPr>
+          <w:highlight w:val="yellow"/>
+        </w:rPr>
+        <w:t xml:space="preserve"> </w:t>
+      </w:r>
+      <w:proofErr w:type="spellStart"/>
+      <w:r>
+        <w:rPr>
+          <w:highlight w:val="yellow"/>
+        </w:rPr>
+        <w:t>necessary</w:t>
+      </w:r>
+      <w:proofErr w:type="spellEnd"/>
+      <w:r>
+        <w:rPr>
+          <w:highlight w:val="yellow"/>
+        </w:rPr>
+        <w:t xml:space="preserve"> for a professional </w:t>
+      </w:r>
+      <w:proofErr w:type="spellStart"/>
+      <w:r>
+        <w:rPr>
+          <w:highlight w:val="yellow"/>
+        </w:rPr>
+        <w:t>practice</w:t>
+      </w:r>
+      <w:proofErr w:type="spellEnd"/>
+      <w:r>
+        <w:rPr>
+          <w:highlight w:val="yellow"/>
+        </w:rPr>
+        <w:t xml:space="preserve"> in </w:t>
+      </w:r>
+      <w:proofErr w:type="spellStart"/>
+      <w:r>
+        <w:rPr>
+          <w:highlight w:val="yellow"/>
+        </w:rPr>
+        <w:t>the</w:t>
+      </w:r>
+      <w:proofErr w:type="spellEnd"/>
+      <w:r>
+        <w:rPr>
+          <w:highlight w:val="yellow"/>
+        </w:rPr>
+        <w:t xml:space="preserve"> </w:t>
+      </w:r>
+      <w:proofErr w:type="spellStart"/>
+      <w:r>
+        <w:rPr>
+          <w:highlight w:val="yellow"/>
+        </w:rPr>
+        <w:t>psychopedagogical</w:t>
+      </w:r>
+      <w:proofErr w:type="spellEnd"/>
+      <w:r>
+        <w:rPr>
+          <w:highlight w:val="yellow"/>
+        </w:rPr>
+        <w:t xml:space="preserve"> </w:t>
+      </w:r>
+      <w:proofErr w:type="spellStart"/>
+      <w:r>
+        <w:rPr>
+          <w:highlight w:val="yellow"/>
+        </w:rPr>
+        <w:t>clinic</w:t>
+      </w:r>
+      <w:proofErr w:type="spellEnd"/>
+      <w:r>
+        <w:rPr>
+          <w:highlight w:val="yellow"/>
+        </w:rPr>
+        <w:t>.</w:t>
       </w:r>
     </w:p>
     <w:p/>
@@ -1999,20 +3677,56 @@
         <w:rPr>
           <w:b/>
         </w:rPr>
-        <w:t>Key-words</w:t>
-      </w:r>
+        <w:t>Key-</w:t>
+      </w:r>
+      <w:proofErr w:type="spellStart"/>
+      <w:r>
+        <w:rPr>
+          <w:b/>
+        </w:rPr>
+        <w:t>words</w:t>
+      </w:r>
+      <w:proofErr w:type="spellEnd"/>
       <w:r>
         <w:t xml:space="preserve">: </w:t>
       </w:r>
-      <w:r>
-        <w:t>art therapy</w:t>
-      </w:r>
+      <w:proofErr w:type="spellStart"/>
+      <w:r>
+        <w:t>art</w:t>
+      </w:r>
+      <w:proofErr w:type="spellEnd"/>
+      <w:r>
+        <w:t xml:space="preserve"> </w:t>
+      </w:r>
+      <w:proofErr w:type="spellStart"/>
+      <w:r>
+        <w:t>therapy</w:t>
+      </w:r>
+      <w:proofErr w:type="spellEnd"/>
       <w:r>
         <w:t xml:space="preserve">, </w:t>
       </w:r>
-      <w:r>
-        <w:t>diagnosis, psychopedagogical intervention</w:t>
-      </w:r>
+      <w:proofErr w:type="spellStart"/>
+      <w:r>
+        <w:t>diagnosis</w:t>
+      </w:r>
+      <w:proofErr w:type="spellEnd"/>
+      <w:r>
+        <w:t xml:space="preserve">, </w:t>
+      </w:r>
+      <w:proofErr w:type="spellStart"/>
+      <w:r>
+        <w:t>psychopedagogical</w:t>
+      </w:r>
+      <w:proofErr w:type="spellEnd"/>
+      <w:r>
+        <w:t xml:space="preserve"> </w:t>
+      </w:r>
+      <w:proofErr w:type="spellStart"/>
+      <w:r>
+        <w:t>intervention</w:t>
+      </w:r>
+      <w:proofErr w:type="spellEnd"/>
       <w:r>
         <w:t>.</w:t>
       </w:r>
@@ -2121,10 +3835,10 @@
             </w:rPr>
             <w:fldChar w:fldCharType="separate"/>
           </w:r>
-          <w:hyperlink w:anchor="_Toc482218795" w:history="1">
+          <w:hyperlink w:anchor="_Toc482294479" w:history="1">
             <w:r>
               <w:rPr>
-                <w:rStyle w:val="Hyperlink"/>
+                <w:rStyle w:val="Hiperlink"/>
                 <w:noProof/>
               </w:rPr>
               <w:t>INTRODUÇÃO</w:t>
@@ -2148,7 +3862,7 @@
                 <w:noProof/>
                 <w:webHidden/>
               </w:rPr>
-              <w:instrText xml:space="preserve"> PAGEREF _Toc482218795 \h </w:instrText>
+              <w:instrText xml:space="preserve"> PAGEREF _Toc482294479 \h </w:instrText>
             </w:r>
             <w:r>
               <w:rPr>
@@ -2192,27 +3906,13 @@
               <w:lang w:eastAsia="pt-BR"/>
             </w:rPr>
           </w:pPr>
-          <w:hyperlink w:anchor="_Toc482218796" w:history="1">
+          <w:hyperlink w:anchor="_Toc482294480" w:history="1">
             <w:r>
               <w:rPr>
-                <w:rStyle w:val="Hyperlink"/>
+                <w:rStyle w:val="Hiperlink"/>
                 <w:noProof/>
               </w:rPr>
-              <w:t>ARTETER</w:t>
-            </w:r>
-            <w:r>
-              <w:rPr>
-                <w:rStyle w:val="Hyperlink"/>
-                <w:noProof/>
-              </w:rPr>
-              <w:t>A</w:t>
-            </w:r>
-            <w:r>
-              <w:rPr>
-                <w:rStyle w:val="Hyperlink"/>
-                <w:noProof/>
-              </w:rPr>
-              <w:t>PIA</w:t>
+              <w:t>ARTETERAPIA</w:t>
             </w:r>
             <w:r>
               <w:rPr>
@@ -2233,7 +3933,7 @@
                 <w:noProof/>
                 <w:webHidden/>
               </w:rPr>
-              <w:instrText xml:space="preserve"> PAGEREF _Toc482218796 \h </w:instrText>
+              <w:instrText xml:space="preserve"> PAGEREF _Toc482294480 \h </w:instrText>
             </w:r>
             <w:r>
               <w:rPr>
@@ -2277,13 +3977,13 @@
               <w:lang w:eastAsia="pt-BR"/>
             </w:rPr>
           </w:pPr>
-          <w:hyperlink w:anchor="_Toc482218797" w:history="1">
+          <w:hyperlink w:anchor="_Toc482294481" w:history="1">
             <w:r>
               <w:rPr>
-                <w:rStyle w:val="Hyperlink"/>
+                <w:rStyle w:val="Hiperlink"/>
                 <w:noProof/>
               </w:rPr>
-              <w:t>DIAGNÓSTICO PSICOPEDAGÓGICO</w:t>
+              <w:t>DIAGNÓSTICO PSICOPEDAGÓGICO E A ARTETERAPIA</w:t>
             </w:r>
             <w:r>
               <w:rPr>
@@ -2304,7 +4004,7 @@
                 <w:noProof/>
                 <w:webHidden/>
               </w:rPr>
-              <w:instrText xml:space="preserve"> PAGEREF _Toc482218797 \h </w:instrText>
+              <w:instrText xml:space="preserve"> PAGEREF _Toc482294481 \h </w:instrText>
             </w:r>
             <w:r>
               <w:rPr>
@@ -2348,13 +4048,13 @@
               <w:lang w:eastAsia="pt-BR"/>
             </w:rPr>
           </w:pPr>
-          <w:hyperlink w:anchor="_Toc482218798" w:history="1">
+          <w:hyperlink w:anchor="_Toc482294482" w:history="1">
             <w:r>
               <w:rPr>
-                <w:rStyle w:val="Hyperlink"/>
+                <w:rStyle w:val="Hiperlink"/>
                 <w:noProof/>
               </w:rPr>
-              <w:t>INTERVENÇÃO PSICOPEDAGÓGICA</w:t>
+              <w:t>INTERVENÇÃO PSICOPEDAGÓGICA E A ARTETERAPIA</w:t>
             </w:r>
             <w:r>
               <w:rPr>
@@ -2375,7 +4075,7 @@
                 <w:noProof/>
                 <w:webHidden/>
               </w:rPr>
-              <w:instrText xml:space="preserve"> PAGEREF _Toc482218798 \h </w:instrText>
+              <w:instrText xml:space="preserve"> PAGEREF _Toc482294482 \h </w:instrText>
             </w:r>
             <w:r>
               <w:rPr>
@@ -2419,10 +4119,10 @@
               <w:lang w:eastAsia="pt-BR"/>
             </w:rPr>
           </w:pPr>
-          <w:hyperlink w:anchor="_Toc482218799" w:history="1">
+          <w:hyperlink w:anchor="_Toc482294483" w:history="1">
             <w:r>
               <w:rPr>
-                <w:rStyle w:val="Hyperlink"/>
+                <w:rStyle w:val="Hiperlink"/>
                 <w:noProof/>
               </w:rPr>
               <w:t>CONCLUSÃO</w:t>
@@ -2446,7 +4146,7 @@
                 <w:noProof/>
                 <w:webHidden/>
               </w:rPr>
-              <w:instrText xml:space="preserve"> PAGEREF _Toc482218799 \h </w:instrText>
+              <w:instrText xml:space="preserve"> PAGEREF _Toc482294483 \h </w:instrText>
             </w:r>
             <w:r>
               <w:rPr>
@@ -2490,10 +4190,10 @@
               <w:lang w:eastAsia="pt-BR"/>
             </w:rPr>
           </w:pPr>
-          <w:hyperlink w:anchor="_Toc482218800" w:history="1">
+          <w:hyperlink w:anchor="_Toc482294484" w:history="1">
             <w:r>
               <w:rPr>
-                <w:rStyle w:val="Hyperlink"/>
+                <w:rStyle w:val="Hiperlink"/>
                 <w:noProof/>
               </w:rPr>
               <w:t>REFERÊNCIAS</w:t>
@@ -2517,7 +4217,7 @@
                 <w:noProof/>
                 <w:webHidden/>
               </w:rPr>
-              <w:instrText xml:space="preserve"> PAGEREF _Toc482218800 \h </w:instrText>
+              <w:instrText xml:space="preserve"> PAGEREF _Toc482294484 \h </w:instrText>
             </w:r>
             <w:r>
               <w:rPr>
@@ -2561,10 +4261,10 @@
               <w:lang w:eastAsia="pt-BR"/>
             </w:rPr>
           </w:pPr>
-          <w:hyperlink w:anchor="_Toc482218801" w:history="1">
+          <w:hyperlink w:anchor="_Toc482294485" w:history="1">
             <w:r>
               <w:rPr>
-                <w:rStyle w:val="Hyperlink"/>
+                <w:rStyle w:val="Hiperlink"/>
                 <w:noProof/>
               </w:rPr>
               <w:t>ANEXOS</w:t>
@@ -2588,7 +4288,7 @@
                 <w:noProof/>
                 <w:webHidden/>
               </w:rPr>
-              <w:instrText xml:space="preserve"> PAGEREF _Toc482218801 \h </w:instrText>
+              <w:instrText xml:space="preserve"> PAGEREF _Toc482294485 \h </w:instrText>
             </w:r>
             <w:r>
               <w:rPr>
@@ -2773,7 +4473,7 @@
         <w:pStyle w:val="Ttulo1"/>
         <w:jc w:val="center"/>
       </w:pPr>
-      <w:bookmarkStart w:id="3" w:name="_Toc482218795"/>
+      <w:bookmarkStart w:id="3" w:name="_Toc482294479"/>
       <w:r>
         <w:lastRenderedPageBreak/>
         <w:t>INTRODUÇÃO</w:t>
@@ -2793,7 +4493,7 @@
         <w:pStyle w:val="Ttulo1"/>
         <w:jc w:val="center"/>
       </w:pPr>
-      <w:bookmarkStart w:id="4" w:name="_Toc482218796"/>
+      <w:bookmarkStart w:id="4" w:name="_Toc482294480"/>
       <w:r>
         <w:lastRenderedPageBreak/>
         <w:t>ARTETERAPIA</w:t>
@@ -2804,13 +4504,41 @@
     <w:p/>
     <w:p>
       <w:r>
-        <w:t>Nosso dicionário define a palavra arte como “</w:t>
+        <w:t xml:space="preserve">Nosso </w:t>
+      </w:r>
+      <w:proofErr w:type="gramStart"/>
+      <w:r>
+        <w:t>dicionário</w:t>
+      </w:r>
+      <w:r>
+        <w:rPr>
+          <w:highlight w:val="yellow"/>
+        </w:rPr>
+        <w:t>(</w:t>
+      </w:r>
+      <w:proofErr w:type="gramEnd"/>
+      <w:r>
+        <w:rPr>
+          <w:highlight w:val="yellow"/>
+        </w:rPr>
+        <w:t>REVER DICIONARIO)</w:t>
+      </w:r>
+      <w:r>
+        <w:t xml:space="preserve"> define a palavra arte como “</w:t>
       </w:r>
       <w:r>
         <w:t>habilidade ou disposição dirigida para a execução de uma finalidade prática ou teórica, realizada de forma consciente, controlada e racional.</w:t>
       </w:r>
       <w:r>
-        <w:t>” ou “</w:t>
+        <w:t xml:space="preserve">” </w:t>
+      </w:r>
+      <w:proofErr w:type="gramStart"/>
+      <w:r>
+        <w:t>ou</w:t>
+      </w:r>
+      <w:proofErr w:type="gramEnd"/>
+      <w:r>
+        <w:t xml:space="preserve"> “</w:t>
       </w:r>
       <w:r>
         <w:t>conjunto de meios e procedimentos através dos quais é possível a obtenção de finalidades práticas ou a produção de objetos; técnica.</w:t>
@@ -2821,17 +4549,51 @@
     </w:p>
     <w:p>
       <w:r>
-        <w:t>A designação do termo Arte vem do latim Ars, que significa habilidade. É definida como uma atividade que manifesta a estética visual, desenvolvida por artistas que se baseiam em suas próprias emoções. Geralmente a arte é um reflexo da época e cultura vivida. A Arte existe desde os primeiros indícios do desenvolvimento do homem, inicialmente utilizada para suprir necessidades de sobrevivência, como utensílios de cozinha e inscrições em cavernas. No Século V a. C., era considerada técnica, do grego tékn, onde esculturas e pinturas eram aprimoramentos técnicos.</w:t>
-      </w:r>
-    </w:p>
-    <w:p>
-      <w:r>
-        <w:t>Para Jung, “Arte é a expressão mais pura que há para a demonstração do inconsciente de cada um. É a liberdade de expressão, é sensibilidade, criatividade, é vida.” (Jung, 1920).</w:t>
+        <w:t xml:space="preserve">A designação do termo Arte vem do latim </w:t>
+      </w:r>
+      <w:proofErr w:type="spellStart"/>
+      <w:r>
+        <w:t>Ars</w:t>
+      </w:r>
+      <w:proofErr w:type="spellEnd"/>
+      <w:r>
+        <w:t>, que significa habilidade. É definida como uma ativida</w:t>
       </w:r>
       <w:bookmarkStart w:id="5" w:name="_GoBack"/>
       <w:bookmarkEnd w:id="5"/>
       <w:r>
-        <w:t xml:space="preserve">   </w:t>
+        <w:t xml:space="preserve">de que manifesta a estética visual, desenvolvida por artistas que se baseiam em suas próprias emoções. Geralmente a arte é um reflexo da época e cultura vivida. A Arte existe desde os primeiros indícios do desenvolvimento do homem, inicialmente utilizada para suprir necessidades de sobrevivência, como utensílios de cozinha e inscrições em cavernas. No Século V a. C., era considerada técnica, do grego </w:t>
+      </w:r>
+      <w:proofErr w:type="spellStart"/>
+      <w:r>
+        <w:t>tékn</w:t>
+      </w:r>
+      <w:proofErr w:type="spellEnd"/>
+      <w:r>
+        <w:t>, onde esculturas e pinturas eram aprimoramentos técnicos.</w:t>
+      </w:r>
+    </w:p>
+    <w:p>
+      <w:r>
+        <w:t>Para Jung</w:t>
+      </w:r>
+      <w:r>
+        <w:t xml:space="preserve"> (1920)</w:t>
+      </w:r>
+      <w:r>
+        <w:t>, “Arte é a expressão mais pura que há para a demonstração do inconsciente de cada um. É a liberdade de expressão, é sensib</w:t>
+      </w:r>
+      <w:r>
+        <w:t xml:space="preserve">ilidade, criatividade, é vida.”.(p. </w:t>
+      </w:r>
+      <w:r>
+        <w:rPr>
+          <w:highlight w:val="yellow"/>
+        </w:rPr>
+        <w:t>30</w:t>
+      </w:r>
+      <w:r>
+        <w:t>)</w:t>
       </w:r>
       <w:r>
         <w:br w:type="page"/>
@@ -2842,11 +4604,14 @@
         <w:pStyle w:val="Ttulo1"/>
         <w:jc w:val="center"/>
       </w:pPr>
-      <w:bookmarkStart w:id="6" w:name="_Toc482218797"/>
+      <w:bookmarkStart w:id="6" w:name="_Toc482294481"/>
       <w:r>
         <w:lastRenderedPageBreak/>
         <w:t>DIAGNÓSTICO PSICOPEDAGÓGICO</w:t>
       </w:r>
+      <w:r>
+        <w:t xml:space="preserve"> E A ARTETERAPIA</w:t>
+      </w:r>
       <w:bookmarkEnd w:id="6"/>
     </w:p>
     <w:p/>
@@ -2860,11 +4625,14 @@
         <w:pStyle w:val="Ttulo1"/>
         <w:jc w:val="center"/>
       </w:pPr>
-      <w:bookmarkStart w:id="7" w:name="_Toc482218798"/>
+      <w:bookmarkStart w:id="7" w:name="_Toc482294482"/>
       <w:r>
         <w:lastRenderedPageBreak/>
         <w:t>INTERVENÇÃO PSICOPEDAGÓGICA</w:t>
       </w:r>
+      <w:r>
+        <w:t xml:space="preserve"> E A ARTETERAPIA</w:t>
+      </w:r>
       <w:bookmarkEnd w:id="7"/>
     </w:p>
     <w:p/>
@@ -2879,7 +4647,7 @@
         <w:pStyle w:val="Ttulo1"/>
         <w:jc w:val="center"/>
       </w:pPr>
-      <w:bookmarkStart w:id="8" w:name="_Toc482218799"/>
+      <w:bookmarkStart w:id="8" w:name="_Toc482294483"/>
       <w:r>
         <w:lastRenderedPageBreak/>
         <w:t>CONCLUSÃO</w:t>
@@ -2898,7 +4666,7 @@
         <w:pStyle w:val="Ttulo1"/>
         <w:jc w:val="center"/>
       </w:pPr>
-      <w:bookmarkStart w:id="9" w:name="_Toc482218800"/>
+      <w:bookmarkStart w:id="9" w:name="_Toc482294484"/>
       <w:r>
         <w:lastRenderedPageBreak/>
         <w:t>REFERÊNCIAS</w:t>
@@ -2917,7 +4685,7 @@
         <w:pStyle w:val="Ttulo1"/>
         <w:jc w:val="center"/>
       </w:pPr>
-      <w:bookmarkStart w:id="10" w:name="_Toc482218801"/>
+      <w:bookmarkStart w:id="10" w:name="_Toc482294485"/>
       <w:r>
         <w:lastRenderedPageBreak/>
         <w:t>ANEXOS</w:t>
@@ -2935,7 +4703,7 @@
 </file>
 
 <file path=word/endnotes.xml><?xml version="1.0" encoding="utf-8"?>
-<w:endnotes xmlns:wpc="http://schemas.microsoft.com/office/word/2010/wordprocessingCanvas" xmlns:mc="http://schemas.openxmlformats.org/markup-compatibility/2006" xmlns:o="urn:schemas-microsoft-com:office:office" xmlns:r="http://schemas.openxmlformats.org/officeDocument/2006/relationships" xmlns:m="http://schemas.openxmlformats.org/officeDocument/2006/math" xmlns:v="urn:schemas-microsoft-com:vml" xmlns:wp14="http://schemas.microsoft.com/office/word/2010/wordprocessingDrawing" xmlns:wp="http://schemas.openxmlformats.org/drawingml/2006/wordprocessingDrawing" xmlns:w10="urn:schemas-microsoft-com:office:word" xmlns:w="http://schemas.openxmlformats.org/wordprocessingml/2006/main" xmlns:w14="http://schemas.microsoft.com/office/word/2010/wordml" xmlns:w15="http://schemas.microsoft.com/office/word/2012/wordml" xmlns:wpg="http://schemas.microsoft.com/office/word/2010/wordprocessingGroup" xmlns:wpi="http://schemas.microsoft.com/office/word/2010/wordprocessingInk" xmlns:wne="http://schemas.microsoft.com/office/word/2006/wordml" xmlns:wps="http://schemas.microsoft.com/office/word/2010/wordprocessingShape" mc:Ignorable="w14 w15 wp14">
+<w:endnotes xmlns:wpc="http://schemas.microsoft.com/office/word/2010/wordprocessingCanvas" xmlns:mo="http://schemas.microsoft.com/office/mac/office/2008/main" xmlns:mc="http://schemas.openxmlformats.org/markup-compatibility/2006" xmlns:mv="urn:schemas-microsoft-com:mac:vml" xmlns:o="urn:schemas-microsoft-com:office:office" xmlns:r="http://schemas.openxmlformats.org/officeDocument/2006/relationships" xmlns:m="http://schemas.openxmlformats.org/officeDocument/2006/math" xmlns:v="urn:schemas-microsoft-com:vml" xmlns:wp14="http://schemas.microsoft.com/office/word/2010/wordprocessingDrawing" xmlns:wp="http://schemas.openxmlformats.org/drawingml/2006/wordprocessingDrawing" xmlns:w10="urn:schemas-microsoft-com:office:word" xmlns:w="http://schemas.openxmlformats.org/wordprocessingml/2006/main" xmlns:w14="http://schemas.microsoft.com/office/word/2010/wordml" xmlns:w15="http://schemas.microsoft.com/office/word/2012/wordml" xmlns:wpg="http://schemas.microsoft.com/office/word/2010/wordprocessingGroup" xmlns:wpi="http://schemas.microsoft.com/office/word/2010/wordprocessingInk" xmlns:wne="http://schemas.microsoft.com/office/word/2006/wordml" xmlns:wps="http://schemas.microsoft.com/office/word/2010/wordprocessingShape" mc:Ignorable="w14 w15 wp14">
   <w:endnote w:type="separator" w:id="-1">
     <w:p>
       <w:r>
@@ -2954,7 +4722,7 @@
 </file>
 
 <file path=word/footnotes.xml><?xml version="1.0" encoding="utf-8"?>
-<w:footnotes xmlns:wpc="http://schemas.microsoft.com/office/word/2010/wordprocessingCanvas" xmlns:mc="http://schemas.openxmlformats.org/markup-compatibility/2006" xmlns:o="urn:schemas-microsoft-com:office:office" xmlns:r="http://schemas.openxmlformats.org/officeDocument/2006/relationships" xmlns:m="http://schemas.openxmlformats.org/officeDocument/2006/math" xmlns:v="urn:schemas-microsoft-com:vml" xmlns:wp14="http://schemas.microsoft.com/office/word/2010/wordprocessingDrawing" xmlns:wp="http://schemas.openxmlformats.org/drawingml/2006/wordprocessingDrawing" xmlns:w10="urn:schemas-microsoft-com:office:word" xmlns:w="http://schemas.openxmlformats.org/wordprocessingml/2006/main" xmlns:w14="http://schemas.microsoft.com/office/word/2010/wordml" xmlns:w15="http://schemas.microsoft.com/office/word/2012/wordml" xmlns:wpg="http://schemas.microsoft.com/office/word/2010/wordprocessingGroup" xmlns:wpi="http://schemas.microsoft.com/office/word/2010/wordprocessingInk" xmlns:wne="http://schemas.microsoft.com/office/word/2006/wordml" xmlns:wps="http://schemas.microsoft.com/office/word/2010/wordprocessingShape" mc:Ignorable="w14 w15 wp14">
+<w:footnotes xmlns:wpc="http://schemas.microsoft.com/office/word/2010/wordprocessingCanvas" xmlns:mo="http://schemas.microsoft.com/office/mac/office/2008/main" xmlns:mc="http://schemas.openxmlformats.org/markup-compatibility/2006" xmlns:mv="urn:schemas-microsoft-com:mac:vml" xmlns:o="urn:schemas-microsoft-com:office:office" xmlns:r="http://schemas.openxmlformats.org/officeDocument/2006/relationships" xmlns:m="http://schemas.openxmlformats.org/officeDocument/2006/math" xmlns:v="urn:schemas-microsoft-com:vml" xmlns:wp14="http://schemas.microsoft.com/office/word/2010/wordprocessingDrawing" xmlns:wp="http://schemas.openxmlformats.org/drawingml/2006/wordprocessingDrawing" xmlns:w10="urn:schemas-microsoft-com:office:word" xmlns:w="http://schemas.openxmlformats.org/wordprocessingml/2006/main" xmlns:w14="http://schemas.microsoft.com/office/word/2010/wordml" xmlns:w15="http://schemas.microsoft.com/office/word/2012/wordml" xmlns:wpg="http://schemas.microsoft.com/office/word/2010/wordprocessingGroup" xmlns:wpi="http://schemas.microsoft.com/office/word/2010/wordprocessingInk" xmlns:wne="http://schemas.microsoft.com/office/word/2006/wordml" xmlns:wps="http://schemas.microsoft.com/office/word/2010/wordprocessingShape" mc:Ignorable="w14 w15 wp14">
   <w:footnote w:type="separator" w:id="-1">
     <w:p>
       <w:r>
@@ -2983,7 +4751,7 @@
     </w:rPrDefault>
     <w:pPrDefault/>
   </w:docDefaults>
-  <w:latentStyles w:defLockedState="0" w:defUIPriority="99" w:defSemiHidden="0" w:defUnhideWhenUsed="0" w:defQFormat="0" w:count="371">
+  <w:latentStyles w:defLockedState="0" w:defUIPriority="99" w:defSemiHidden="0" w:defUnhideWhenUsed="0" w:defQFormat="0" w:count="380">
     <w:lsdException w:name="Normal" w:uiPriority="0" w:qFormat="1"/>
     <w:lsdException w:name="heading 1" w:uiPriority="9" w:qFormat="1"/>
     <w:lsdException w:name="heading 2" w:semiHidden="1" w:uiPriority="9" w:unhideWhenUsed="1" w:qFormat="1"/>
@@ -3419,6 +5187,7 @@
   <w:style w:type="character" w:default="1" w:styleId="Fontepargpadro">
     <w:name w:val="Default Paragraph Font"/>
     <w:uiPriority w:val="1"/>
+    <w:semiHidden/>
     <w:unhideWhenUsed/>
   </w:style>
   <w:style w:type="table" w:default="1" w:styleId="Tabelanormal">
@@ -3442,7 +5211,7 @@
     <w:semiHidden/>
     <w:unhideWhenUsed/>
   </w:style>
-  <w:style w:type="character" w:styleId="Hyperlink">
+  <w:style w:type="character" w:styleId="Hiperlink">
     <w:name w:val="Hyperlink"/>
     <w:uiPriority w:val="99"/>
     <w:rsid w:val="0091159C"/>
@@ -4196,7 +5965,7 @@
 </file>
 
 <file path=customXml/itemProps1.xml><?xml version="1.0" encoding="utf-8"?>
-<ds:datastoreItem xmlns:ds="http://schemas.openxmlformats.org/officeDocument/2006/customXml" ds:itemID="{F6518CE8-3D11-4422-B25E-887BEC77FAC6}">
+<ds:datastoreItem xmlns:ds="http://schemas.openxmlformats.org/officeDocument/2006/customXml" ds:itemID="{3BC4907E-29CE-E146-97A3-FA6F480420CD}">
   <ds:schemaRefs>
     <ds:schemaRef ds:uri="http://schemas.openxmlformats.org/officeDocument/2006/bibliography"/>
   </ds:schemaRefs>

</xml_diff>